<commit_message>
Updated Database Schema in Design Document.
</commit_message>
<xml_diff>
--- a/Documentation/Design Document.docx
+++ b/Documentation/Design Document.docx
@@ -19956,6 +19956,478 @@
               <w:pStyle w:val="Normal1"/>
               <w:spacing w:line="240" w:lineRule="auto"/>
             </w:pPr>
+            <w:r>
+              <w:t>String</w:t>
+            </w:r>
+            <w:r>
+              <w:t xml:space="preserve"> </w:t>
+            </w:r>
+            <w:proofErr w:type="spellStart"/>
+            <w:proofErr w:type="gramStart"/>
+            <w:r>
+              <w:t>loadMatchRecord</w:t>
+            </w:r>
+            <w:r>
+              <w:t>s</w:t>
+            </w:r>
+            <w:proofErr w:type="spellEnd"/>
+            <w:r>
+              <w:t>(</w:t>
+            </w:r>
+            <w:proofErr w:type="gramEnd"/>
+            <w:r>
+              <w:t>)</w:t>
+            </w:r>
+          </w:p>
+        </w:tc>
+      </w:tr>
+      <w:tr>
+        <w:tc>
+          <w:tcPr>
+            <w:tcW w:w="2170" w:type="dxa"/>
+            <w:tcMar>
+              <w:top w:w="100" w:type="dxa"/>
+              <w:left w:w="100" w:type="dxa"/>
+              <w:bottom w:w="100" w:type="dxa"/>
+              <w:right w:w="100" w:type="dxa"/>
+            </w:tcMar>
+          </w:tcPr>
+          <w:p>
+            <w:pPr>
+              <w:pStyle w:val="Normal1"/>
+              <w:spacing w:line="240" w:lineRule="auto"/>
+            </w:pPr>
+            <w:r>
+              <w:rPr>
+                <w:b/>
+              </w:rPr>
+              <w:t>Input:</w:t>
+            </w:r>
+          </w:p>
+        </w:tc>
+        <w:tc>
+          <w:tcPr>
+            <w:tcW w:w="7190" w:type="dxa"/>
+            <w:tcMar>
+              <w:top w:w="100" w:type="dxa"/>
+              <w:left w:w="100" w:type="dxa"/>
+              <w:bottom w:w="100" w:type="dxa"/>
+              <w:right w:w="100" w:type="dxa"/>
+            </w:tcMar>
+          </w:tcPr>
+          <w:p>
+            <w:pPr>
+              <w:pStyle w:val="Normal1"/>
+              <w:spacing w:line="240" w:lineRule="auto"/>
+            </w:pPr>
+            <w:proofErr w:type="gramStart"/>
+            <w:r>
+              <w:t>void</w:t>
+            </w:r>
+            <w:proofErr w:type="gramEnd"/>
+          </w:p>
+        </w:tc>
+      </w:tr>
+      <w:tr>
+        <w:tc>
+          <w:tcPr>
+            <w:tcW w:w="2170" w:type="dxa"/>
+            <w:tcMar>
+              <w:top w:w="100" w:type="dxa"/>
+              <w:left w:w="100" w:type="dxa"/>
+              <w:bottom w:w="100" w:type="dxa"/>
+              <w:right w:w="100" w:type="dxa"/>
+            </w:tcMar>
+          </w:tcPr>
+          <w:p>
+            <w:pPr>
+              <w:pStyle w:val="Normal1"/>
+              <w:spacing w:line="240" w:lineRule="auto"/>
+            </w:pPr>
+            <w:r>
+              <w:rPr>
+                <w:b/>
+              </w:rPr>
+              <w:t>Output:</w:t>
+            </w:r>
+          </w:p>
+        </w:tc>
+        <w:tc>
+          <w:tcPr>
+            <w:tcW w:w="7190" w:type="dxa"/>
+            <w:tcMar>
+              <w:top w:w="100" w:type="dxa"/>
+              <w:left w:w="100" w:type="dxa"/>
+              <w:bottom w:w="100" w:type="dxa"/>
+              <w:right w:w="100" w:type="dxa"/>
+            </w:tcMar>
+          </w:tcPr>
+          <w:p>
+            <w:pPr>
+              <w:pStyle w:val="Normal1"/>
+              <w:spacing w:line="240" w:lineRule="auto"/>
+            </w:pPr>
+            <w:r>
+              <w:t xml:space="preserve">A String </w:t>
+            </w:r>
+            <w:r>
+              <w:t>formatted as a JSON Array containing all match records for all events.</w:t>
+            </w:r>
+          </w:p>
+        </w:tc>
+      </w:tr>
+      <w:tr>
+        <w:tc>
+          <w:tcPr>
+            <w:tcW w:w="2170" w:type="dxa"/>
+            <w:tcMar>
+              <w:top w:w="100" w:type="dxa"/>
+              <w:left w:w="100" w:type="dxa"/>
+              <w:bottom w:w="100" w:type="dxa"/>
+              <w:right w:w="100" w:type="dxa"/>
+            </w:tcMar>
+          </w:tcPr>
+          <w:p>
+            <w:pPr>
+              <w:pStyle w:val="Normal1"/>
+              <w:spacing w:line="240" w:lineRule="auto"/>
+            </w:pPr>
+            <w:r>
+              <w:rPr>
+                <w:b/>
+              </w:rPr>
+              <w:t>Description:</w:t>
+            </w:r>
+          </w:p>
+        </w:tc>
+        <w:tc>
+          <w:tcPr>
+            <w:tcW w:w="7190" w:type="dxa"/>
+            <w:tcMar>
+              <w:top w:w="100" w:type="dxa"/>
+              <w:left w:w="100" w:type="dxa"/>
+              <w:bottom w:w="100" w:type="dxa"/>
+              <w:right w:w="100" w:type="dxa"/>
+            </w:tcMar>
+          </w:tcPr>
+          <w:p>
+            <w:pPr>
+              <w:pStyle w:val="Normal1"/>
+              <w:spacing w:line="240" w:lineRule="auto"/>
+            </w:pPr>
+            <w:r>
+              <w:t xml:space="preserve">Queries the database for </w:t>
+            </w:r>
+            <w:r>
+              <w:t>all match records for all events.</w:t>
+            </w:r>
+          </w:p>
+        </w:tc>
+      </w:tr>
+    </w:tbl>
+    <w:p>
+      <w:pPr>
+        <w:pStyle w:val="Normal1"/>
+      </w:pPr>
+    </w:p>
+    <w:tbl>
+      <w:tblPr>
+        <w:tblW w:w="9360" w:type="dxa"/>
+        <w:tblInd w:w="90" w:type="dxa"/>
+        <w:tblBorders>
+          <w:top w:val="single" w:sz="8" w:space="0" w:color="000000"/>
+          <w:left w:val="single" w:sz="8" w:space="0" w:color="000000"/>
+          <w:bottom w:val="single" w:sz="8" w:space="0" w:color="000000"/>
+          <w:right w:val="single" w:sz="8" w:space="0" w:color="000000"/>
+          <w:insideH w:val="single" w:sz="8" w:space="0" w:color="000000"/>
+          <w:insideV w:val="single" w:sz="8" w:space="0" w:color="000000"/>
+        </w:tblBorders>
+        <w:tblLayout w:type="fixed"/>
+        <w:tblCellMar>
+          <w:left w:w="10" w:type="dxa"/>
+          <w:right w:w="10" w:type="dxa"/>
+        </w:tblCellMar>
+        <w:tblLook w:val="04A0"/>
+      </w:tblPr>
+      <w:tblGrid>
+        <w:gridCol w:w="2170"/>
+        <w:gridCol w:w="7190"/>
+      </w:tblGrid>
+      <w:tr>
+        <w:tc>
+          <w:tcPr>
+            <w:tcW w:w="2170" w:type="dxa"/>
+            <w:tcMar>
+              <w:top w:w="100" w:type="dxa"/>
+              <w:left w:w="100" w:type="dxa"/>
+              <w:bottom w:w="100" w:type="dxa"/>
+              <w:right w:w="100" w:type="dxa"/>
+            </w:tcMar>
+          </w:tcPr>
+          <w:p>
+            <w:pPr>
+              <w:pStyle w:val="Normal1"/>
+              <w:spacing w:line="240" w:lineRule="auto"/>
+            </w:pPr>
+            <w:r>
+              <w:rPr>
+                <w:b/>
+              </w:rPr>
+              <w:t>Name:</w:t>
+            </w:r>
+          </w:p>
+        </w:tc>
+        <w:tc>
+          <w:tcPr>
+            <w:tcW w:w="7190" w:type="dxa"/>
+            <w:tcMar>
+              <w:top w:w="100" w:type="dxa"/>
+              <w:left w:w="100" w:type="dxa"/>
+              <w:bottom w:w="100" w:type="dxa"/>
+              <w:right w:w="100" w:type="dxa"/>
+            </w:tcMar>
+          </w:tcPr>
+          <w:p>
+            <w:pPr>
+              <w:pStyle w:val="Normal1"/>
+              <w:spacing w:line="240" w:lineRule="auto"/>
+            </w:pPr>
+            <w:r>
+              <w:t xml:space="preserve">String </w:t>
+            </w:r>
+            <w:proofErr w:type="spellStart"/>
+            <w:proofErr w:type="gramStart"/>
+            <w:r>
+              <w:t>loadMatchRecords</w:t>
+            </w:r>
+            <w:proofErr w:type="spellEnd"/>
+            <w:r>
+              <w:t>(</w:t>
+            </w:r>
+            <w:proofErr w:type="gramEnd"/>
+            <w:r>
+              <w:t>String user</w:t>
+            </w:r>
+            <w:r>
+              <w:t>)</w:t>
+            </w:r>
+          </w:p>
+        </w:tc>
+      </w:tr>
+      <w:tr>
+        <w:tc>
+          <w:tcPr>
+            <w:tcW w:w="2170" w:type="dxa"/>
+            <w:tcMar>
+              <w:top w:w="100" w:type="dxa"/>
+              <w:left w:w="100" w:type="dxa"/>
+              <w:bottom w:w="100" w:type="dxa"/>
+              <w:right w:w="100" w:type="dxa"/>
+            </w:tcMar>
+          </w:tcPr>
+          <w:p>
+            <w:pPr>
+              <w:pStyle w:val="Normal1"/>
+              <w:spacing w:line="240" w:lineRule="auto"/>
+            </w:pPr>
+            <w:r>
+              <w:rPr>
+                <w:b/>
+              </w:rPr>
+              <w:t>Input:</w:t>
+            </w:r>
+          </w:p>
+        </w:tc>
+        <w:tc>
+          <w:tcPr>
+            <w:tcW w:w="7190" w:type="dxa"/>
+            <w:tcMar>
+              <w:top w:w="100" w:type="dxa"/>
+              <w:left w:w="100" w:type="dxa"/>
+              <w:bottom w:w="100" w:type="dxa"/>
+              <w:right w:w="100" w:type="dxa"/>
+            </w:tcMar>
+          </w:tcPr>
+          <w:p>
+            <w:pPr>
+              <w:pStyle w:val="Normal1"/>
+              <w:spacing w:line="240" w:lineRule="auto"/>
+            </w:pPr>
+            <w:r>
+              <w:t>A string representing the email address of the user whose match records are to be retrieved</w:t>
+            </w:r>
+          </w:p>
+        </w:tc>
+      </w:tr>
+      <w:tr>
+        <w:tc>
+          <w:tcPr>
+            <w:tcW w:w="2170" w:type="dxa"/>
+            <w:tcMar>
+              <w:top w:w="100" w:type="dxa"/>
+              <w:left w:w="100" w:type="dxa"/>
+              <w:bottom w:w="100" w:type="dxa"/>
+              <w:right w:w="100" w:type="dxa"/>
+            </w:tcMar>
+          </w:tcPr>
+          <w:p>
+            <w:pPr>
+              <w:pStyle w:val="Normal1"/>
+              <w:spacing w:line="240" w:lineRule="auto"/>
+            </w:pPr>
+            <w:r>
+              <w:rPr>
+                <w:b/>
+              </w:rPr>
+              <w:t>Output:</w:t>
+            </w:r>
+          </w:p>
+        </w:tc>
+        <w:tc>
+          <w:tcPr>
+            <w:tcW w:w="7190" w:type="dxa"/>
+            <w:tcMar>
+              <w:top w:w="100" w:type="dxa"/>
+              <w:left w:w="100" w:type="dxa"/>
+              <w:bottom w:w="100" w:type="dxa"/>
+              <w:right w:w="100" w:type="dxa"/>
+            </w:tcMar>
+          </w:tcPr>
+          <w:p>
+            <w:pPr>
+              <w:pStyle w:val="Normal1"/>
+              <w:spacing w:line="240" w:lineRule="auto"/>
+            </w:pPr>
+            <w:r>
+              <w:t>A String formatted as a JSON Array containing all match records for all events</w:t>
+            </w:r>
+            <w:r>
+              <w:t xml:space="preserve"> entered by the given user</w:t>
+            </w:r>
+            <w:r>
+              <w:t>.</w:t>
+            </w:r>
+          </w:p>
+        </w:tc>
+      </w:tr>
+      <w:tr>
+        <w:tc>
+          <w:tcPr>
+            <w:tcW w:w="2170" w:type="dxa"/>
+            <w:tcMar>
+              <w:top w:w="100" w:type="dxa"/>
+              <w:left w:w="100" w:type="dxa"/>
+              <w:bottom w:w="100" w:type="dxa"/>
+              <w:right w:w="100" w:type="dxa"/>
+            </w:tcMar>
+          </w:tcPr>
+          <w:p>
+            <w:pPr>
+              <w:pStyle w:val="Normal1"/>
+              <w:spacing w:line="240" w:lineRule="auto"/>
+            </w:pPr>
+            <w:r>
+              <w:rPr>
+                <w:b/>
+              </w:rPr>
+              <w:t>Description:</w:t>
+            </w:r>
+          </w:p>
+        </w:tc>
+        <w:tc>
+          <w:tcPr>
+            <w:tcW w:w="7190" w:type="dxa"/>
+            <w:tcMar>
+              <w:top w:w="100" w:type="dxa"/>
+              <w:left w:w="100" w:type="dxa"/>
+              <w:bottom w:w="100" w:type="dxa"/>
+              <w:right w:w="100" w:type="dxa"/>
+            </w:tcMar>
+          </w:tcPr>
+          <w:p>
+            <w:pPr>
+              <w:pStyle w:val="Normal1"/>
+              <w:spacing w:line="240" w:lineRule="auto"/>
+            </w:pPr>
+            <w:r>
+              <w:t>Queries the database for all match records for all events.</w:t>
+            </w:r>
+          </w:p>
+        </w:tc>
+      </w:tr>
+    </w:tbl>
+    <w:p>
+      <w:pPr>
+        <w:pStyle w:val="Normal1"/>
+      </w:pPr>
+    </w:p>
+    <w:p>
+      <w:pPr>
+        <w:pStyle w:val="Normal1"/>
+      </w:pPr>
+    </w:p>
+    <w:tbl>
+      <w:tblPr>
+        <w:tblW w:w="9360" w:type="dxa"/>
+        <w:tblInd w:w="90" w:type="dxa"/>
+        <w:tblBorders>
+          <w:top w:val="single" w:sz="8" w:space="0" w:color="000000"/>
+          <w:left w:val="single" w:sz="8" w:space="0" w:color="000000"/>
+          <w:bottom w:val="single" w:sz="8" w:space="0" w:color="000000"/>
+          <w:right w:val="single" w:sz="8" w:space="0" w:color="000000"/>
+          <w:insideH w:val="single" w:sz="8" w:space="0" w:color="000000"/>
+          <w:insideV w:val="single" w:sz="8" w:space="0" w:color="000000"/>
+        </w:tblBorders>
+        <w:tblLayout w:type="fixed"/>
+        <w:tblCellMar>
+          <w:left w:w="10" w:type="dxa"/>
+          <w:right w:w="10" w:type="dxa"/>
+        </w:tblCellMar>
+        <w:tblLook w:val="04A0"/>
+      </w:tblPr>
+      <w:tblGrid>
+        <w:gridCol w:w="2170"/>
+        <w:gridCol w:w="7190"/>
+      </w:tblGrid>
+      <w:tr>
+        <w:tc>
+          <w:tcPr>
+            <w:tcW w:w="2170" w:type="dxa"/>
+            <w:tcMar>
+              <w:top w:w="100" w:type="dxa"/>
+              <w:left w:w="100" w:type="dxa"/>
+              <w:bottom w:w="100" w:type="dxa"/>
+              <w:right w:w="100" w:type="dxa"/>
+            </w:tcMar>
+          </w:tcPr>
+          <w:p>
+            <w:pPr>
+              <w:pStyle w:val="Normal1"/>
+              <w:spacing w:line="240" w:lineRule="auto"/>
+            </w:pPr>
+            <w:r>
+              <w:rPr>
+                <w:b/>
+              </w:rPr>
+              <w:t>Name:</w:t>
+            </w:r>
+          </w:p>
+        </w:tc>
+        <w:tc>
+          <w:tcPr>
+            <w:tcW w:w="7190" w:type="dxa"/>
+            <w:tcMar>
+              <w:top w:w="100" w:type="dxa"/>
+              <w:left w:w="100" w:type="dxa"/>
+              <w:bottom w:w="100" w:type="dxa"/>
+              <w:right w:w="100" w:type="dxa"/>
+            </w:tcMar>
+          </w:tcPr>
+          <w:p>
+            <w:pPr>
+              <w:pStyle w:val="Normal1"/>
+              <w:spacing w:line="240" w:lineRule="auto"/>
+            </w:pPr>
             <w:proofErr w:type="spellStart"/>
             <w:r>
               <w:t>int</w:t>
@@ -35864,31 +36336,43 @@
         </w:rPr>
         <w:drawing>
           <wp:inline distT="0" distB="0" distL="0" distR="0">
-            <wp:extent cx="6400800" cy="3695700"/>
-            <wp:effectExtent l="0" t="0" r="0" b="0"/>
-            <wp:docPr id="1" name="image04.png"/>
-            <wp:cNvGraphicFramePr/>
+            <wp:extent cx="5943600" cy="3959987"/>
+            <wp:effectExtent l="25400" t="0" r="0" b="0"/>
+            <wp:docPr id="10" name="Picture 2"/>
+            <wp:cNvGraphicFramePr>
+              <a:graphicFrameLocks xmlns:a="http://schemas.openxmlformats.org/drawingml/2006/main" noChangeAspect="1"/>
+            </wp:cNvGraphicFramePr>
             <a:graphic xmlns:a="http://schemas.openxmlformats.org/drawingml/2006/main">
               <a:graphicData uri="http://schemas.openxmlformats.org/drawingml/2006/picture">
                 <pic:pic xmlns:pic="http://schemas.openxmlformats.org/drawingml/2006/picture">
                   <pic:nvPicPr>
-                    <pic:cNvPr id="0" name="image04.png"/>
-                    <pic:cNvPicPr preferRelativeResize="0"/>
+                    <pic:cNvPr id="0" name="Picture 2"/>
+                    <pic:cNvPicPr>
+                      <a:picLocks noChangeAspect="1" noChangeArrowheads="1"/>
+                    </pic:cNvPicPr>
                   </pic:nvPicPr>
                   <pic:blipFill>
                     <a:blip r:embed="rId11"/>
+                    <a:srcRect/>
                     <a:stretch>
                       <a:fillRect/>
                     </a:stretch>
                   </pic:blipFill>
-                  <pic:spPr>
+                  <pic:spPr bwMode="auto">
                     <a:xfrm>
                       <a:off x="0" y="0"/>
-                      <a:ext cx="6400800" cy="3695700"/>
+                      <a:ext cx="5943600" cy="3959987"/>
                     </a:xfrm>
                     <a:prstGeom prst="rect">
                       <a:avLst/>
                     </a:prstGeom>
+                    <a:noFill/>
+                    <a:ln w="9525">
+                      <a:noFill/>
+                      <a:miter lim="800000"/>
+                      <a:headEnd/>
+                      <a:tailEnd/>
+                    </a:ln>
                   </pic:spPr>
                 </pic:pic>
               </a:graphicData>
@@ -37398,7 +37882,7 @@
 </file>
 
 <file path=customXml/itemProps1.xml><?xml version="1.0" encoding="utf-8"?>
-<ds:datastoreItem xmlns:ds="http://schemas.openxmlformats.org/officeDocument/2006/customXml" ds:itemID="{AEAAB138-3386-5941-856B-32426D10D520}">
+<ds:datastoreItem xmlns:ds="http://schemas.openxmlformats.org/officeDocument/2006/customXml" ds:itemID="{4F6A06C3-A713-9D43-97B2-05F15529F3A0}">
   <ds:schemaRefs>
     <ds:schemaRef ds:uri="http://schemas.openxmlformats.org/officeDocument/2006/bibliography"/>
   </ds:schemaRefs>

</xml_diff>

<commit_message>
Updated class diagram in Design Document.
</commit_message>
<xml_diff>
--- a/Documentation/Design Document.docx
+++ b/Documentation/Design Document.docx
@@ -3970,9 +3970,9 @@
         </w:rPr>
         <w:drawing>
           <wp:inline distT="0" distB="0" distL="0" distR="0">
-            <wp:extent cx="5943600" cy="4834890"/>
+            <wp:extent cx="5943600" cy="4886960"/>
             <wp:effectExtent l="25400" t="0" r="0" b="0"/>
-            <wp:docPr id="8" name="Picture 7" descr="CS451_FRC_Scout_Class_Diagram.png"/>
+            <wp:docPr id="11" name="Picture 10" descr="CS451_FRC_Scout_Class_Diagram.png"/>
             <wp:cNvGraphicFramePr>
               <a:graphicFrameLocks xmlns:a="http://schemas.openxmlformats.org/drawingml/2006/main" noChangeAspect="1"/>
             </wp:cNvGraphicFramePr>
@@ -3992,7 +3992,7 @@
                   <pic:spPr>
                     <a:xfrm>
                       <a:off x="0" y="0"/>
-                      <a:ext cx="5943600" cy="4834890"/>
+                      <a:ext cx="5943600" cy="4886960"/>
                     </a:xfrm>
                     <a:prstGeom prst="rect">
                       <a:avLst/>
@@ -37882,7 +37882,7 @@
 </file>
 
 <file path=customXml/itemProps1.xml><?xml version="1.0" encoding="utf-8"?>
-<ds:datastoreItem xmlns:ds="http://schemas.openxmlformats.org/officeDocument/2006/customXml" ds:itemID="{4F6A06C3-A713-9D43-97B2-05F15529F3A0}">
+<ds:datastoreItem xmlns:ds="http://schemas.openxmlformats.org/officeDocument/2006/customXml" ds:itemID="{58DF1E01-EB39-B944-828C-B2F24CEF35B8}">
   <ds:schemaRefs>
     <ds:schemaRef ds:uri="http://schemas.openxmlformats.org/officeDocument/2006/bibliography"/>
   </ds:schemaRefs>

</xml_diff>